<commit_message>
Update resume and add graphics project
</commit_message>
<xml_diff>
--- a/src/Resume.docx
+++ b/src/Resume.docx
@@ -604,6 +604,14 @@
           <w:bCs/>
         </w:rPr>
         <w:t>Software Engineer Intern</w:t>
+      </w:r>
+      <w:r>
+        <w:rPr>
+          <w:rFonts w:ascii="Times New Roman" w:hAnsi="Times New Roman" w:cs="Times New Roman"/>
+          <w:b/>
+          <w:bCs/>
+        </w:rPr>
+        <w:t xml:space="preserve"> – WeWork</w:t>
       </w:r>
       <w:r>
         <w:rPr>
@@ -804,23 +812,7 @@
           <w:b/>
           <w:bCs/>
         </w:rPr>
-        <w:t>Project</w:t>
-      </w:r>
-      <w:r>
-        <w:rPr>
-          <w:rFonts w:ascii="Times New Roman" w:hAnsi="Times New Roman" w:cs="Times New Roman"/>
-          <w:b/>
-          <w:bCs/>
-        </w:rPr>
-        <w:t xml:space="preserve"> </w:t>
-      </w:r>
-      <w:r>
-        <w:rPr>
-          <w:rFonts w:ascii="Times New Roman" w:hAnsi="Times New Roman" w:cs="Times New Roman"/>
-          <w:b/>
-          <w:bCs/>
-        </w:rPr>
-        <w:t>Manager</w:t>
+        <w:t>Software Developer</w:t>
       </w:r>
       <w:r>
         <w:rPr>
@@ -1361,7 +1353,21 @@
           <w:rFonts w:ascii="Times New Roman" w:hAnsi="Times New Roman" w:cs="Times New Roman"/>
           <w:sz w:val="23"/>
         </w:rPr>
-        <w:t>, Go</w:t>
+        <w:t>,</w:t>
+      </w:r>
+      <w:r>
+        <w:rPr>
+          <w:rFonts w:ascii="Times New Roman" w:hAnsi="Times New Roman" w:cs="Times New Roman"/>
+          <w:sz w:val="23"/>
+        </w:rPr>
+        <w:t xml:space="preserve"> Typescript,</w:t>
+      </w:r>
+      <w:r>
+        <w:rPr>
+          <w:rFonts w:ascii="Times New Roman" w:hAnsi="Times New Roman" w:cs="Times New Roman"/>
+          <w:sz w:val="23"/>
+        </w:rPr>
+        <w:t xml:space="preserve"> Go</w:t>
       </w:r>
     </w:p>
     <w:p>

</xml_diff>